<commit_message>
revised end of methodology: the part comparing q1 and q2
</commit_message>
<xml_diff>
--- a/draft2/METHODOLOGY.docx
+++ b/draft2/METHODOLOGY.docx
@@ -58,31 +58,7 @@
         <w:t>is</w:t>
       </w:r>
       <w:r>
-        <w:t xml:space="preserve"> specified in </w:t>
-      </w:r>
-      <w:proofErr w:type="spellStart"/>
-      <w:r>
-        <w:t>Beggs</w:t>
-      </w:r>
-      <w:proofErr w:type="spellEnd"/>
-      <w:r>
-        <w:t xml:space="preserve"> &amp; </w:t>
-      </w:r>
-      <w:proofErr w:type="spellStart"/>
-      <w:r>
-        <w:t>Graddy</w:t>
-      </w:r>
-      <w:proofErr w:type="spellEnd"/>
-      <w:r>
-        <w:t xml:space="preserve"> (2009) who themselves cite </w:t>
-      </w:r>
-      <w:proofErr w:type="spellStart"/>
-      <w:r>
-        <w:t>Genesove</w:t>
-      </w:r>
-      <w:proofErr w:type="spellEnd"/>
-      <w:r>
-        <w:t xml:space="preserve"> &amp; Mayer (2001). </w:t>
+        <w:t xml:space="preserve"> specified in Beggs &amp; Graddy (2009) who themselves cite Genesove &amp; Mayer (2001). </w:t>
       </w:r>
       <w:r>
         <w:t>The same model is used to detect anchoring effects in later papers such as Hong et al. (2015), and in general, may be estimated for goods that exhibit unchanging hedonic quality over time – a key assumption of their work. Intuitively, their model identifies anchoring by looking at two sales of an item, say a painting, at different points in time. By controlling for hedonic characteristics (artist, medium, etc.) and unobserved inputs into the past price (bidding behavior), the difference between past price and hedonic quality can be isolated, and identified as the anchoring effect on current price.</w:t>
@@ -115,23 +91,7 @@
         <w:footnoteReference w:id="2"/>
       </w:r>
       <w:r>
-        <w:t xml:space="preserve">. For example, the value of a painting may depend on its dimensions and authenticity, while a bottle of wine may be appraised based on its age and where it was grown. In the first stage of the model, </w:t>
-      </w:r>
-      <w:proofErr w:type="spellStart"/>
-      <w:r>
-        <w:t>Beggs</w:t>
-      </w:r>
-      <w:proofErr w:type="spellEnd"/>
-      <w:r>
-        <w:t xml:space="preserve"> &amp; </w:t>
-      </w:r>
-      <w:proofErr w:type="spellStart"/>
-      <w:r>
-        <w:t>Graddy</w:t>
-      </w:r>
-      <w:proofErr w:type="spellEnd"/>
-      <w:r>
-        <w:t xml:space="preserve"> (2009) regress the sale prices</w:t>
+        <w:t>. For example, the value of a painting may depend on its dimensions and authenticity, while a bottle of wine may be appraised based on its age and where it was grown. In the first stage of the model, Beggs &amp; Graddy (2009) regress the sale prices</w:t>
       </w:r>
       <m:oMath>
         <m:r>
@@ -538,23 +498,7 @@
         <w:t>that</w:t>
       </w:r>
       <w:r>
-        <w:t xml:space="preserve"> </w:t>
-      </w:r>
-      <w:proofErr w:type="spellStart"/>
-      <w:r>
-        <w:t>Beggs</w:t>
-      </w:r>
-      <w:proofErr w:type="spellEnd"/>
-      <w:r>
-        <w:t xml:space="preserve"> &amp; </w:t>
-      </w:r>
-      <w:proofErr w:type="spellStart"/>
-      <w:r>
-        <w:t>Graddy</w:t>
-      </w:r>
-      <w:proofErr w:type="spellEnd"/>
-      <w:r>
-        <w:t xml:space="preserve"> </w:t>
+        <w:t xml:space="preserve"> Beggs &amp; Graddy </w:t>
       </w:r>
       <w:r>
         <w:t xml:space="preserve">use on the </w:t>
@@ -679,23 +623,7 @@
         </w:rPr>
       </w:pPr>
       <w:r>
-        <w:t xml:space="preserve">In the same vein as </w:t>
-      </w:r>
-      <w:proofErr w:type="spellStart"/>
-      <w:r>
-        <w:t>Beggs</w:t>
-      </w:r>
-      <w:proofErr w:type="spellEnd"/>
-      <w:r>
-        <w:t xml:space="preserve"> &amp; </w:t>
-      </w:r>
-      <w:proofErr w:type="spellStart"/>
-      <w:r>
-        <w:t>Graddy</w:t>
-      </w:r>
-      <w:proofErr w:type="spellEnd"/>
-      <w:r>
-        <w:t>, I use the natural log of prices and hedonic price predictions, which allows us to interpret the regression results as relative effects</w:t>
+        <w:t>In the same vein as Beggs &amp; Graddy, I use the natural log of prices and hedonic price predictions, which allows us to interpret the regression results as relative effects</w:t>
       </w:r>
       <w:r>
         <w:t xml:space="preserve"> (percent changes)</w:t>
@@ -857,35 +785,7 @@
           <w:rFonts w:eastAsiaTheme="minorEastAsia"/>
         </w:rPr>
         <w:tab/>
-        <w:t xml:space="preserve">In the second stage of the model, </w:t>
-      </w:r>
-      <w:proofErr w:type="spellStart"/>
-      <w:r>
-        <w:rPr>
-          <w:rFonts w:eastAsiaTheme="minorEastAsia"/>
-        </w:rPr>
-        <w:t>Beggs</w:t>
-      </w:r>
-      <w:proofErr w:type="spellEnd"/>
-      <w:r>
-        <w:rPr>
-          <w:rFonts w:eastAsiaTheme="minorEastAsia"/>
-        </w:rPr>
-        <w:t xml:space="preserve"> &amp; </w:t>
-      </w:r>
-      <w:proofErr w:type="spellStart"/>
-      <w:r>
-        <w:rPr>
-          <w:rFonts w:eastAsiaTheme="minorEastAsia"/>
-        </w:rPr>
-        <w:t>Graddy</w:t>
-      </w:r>
-      <w:proofErr w:type="spellEnd"/>
-      <w:r>
-        <w:rPr>
-          <w:rFonts w:eastAsiaTheme="minorEastAsia"/>
-        </w:rPr>
-        <w:t xml:space="preserve"> specify the following regression in order to separate out anchoring from other effects. They do this for each unique painting.</w:t>
+        <w:t>In the second stage of the model, Beggs &amp; Graddy specify the following regression in order to separate out anchoring from other effects. They do this for each unique painting.</w:t>
       </w:r>
     </w:p>
     <w:p>
@@ -1383,21 +1283,7 @@
         <w:rPr>
           <w:rFonts w:eastAsiaTheme="minorEastAsia"/>
         </w:rPr>
-        <w:t xml:space="preserve"> (which involves a </w:t>
-      </w:r>
-      <w:proofErr w:type="spellStart"/>
-      <w:r>
-        <w:rPr>
-          <w:rFonts w:eastAsiaTheme="minorEastAsia"/>
-        </w:rPr>
-        <w:t>probit</w:t>
-      </w:r>
-      <w:proofErr w:type="spellEnd"/>
-      <w:r>
-        <w:rPr>
-          <w:rFonts w:eastAsiaTheme="minorEastAsia"/>
-        </w:rPr>
-        <w:t xml:space="preserve"> transformation)</w:t>
+        <w:t xml:space="preserve"> (which involves a probit transformation)</w:t>
       </w:r>
       <w:r>
         <w:rPr>
@@ -2321,35 +2207,7 @@
         <w:rPr>
           <w:rFonts w:eastAsiaTheme="minorEastAsia"/>
         </w:rPr>
-        <w:t xml:space="preserve">As we discussed earlier and as </w:t>
-      </w:r>
-      <w:proofErr w:type="spellStart"/>
-      <w:r>
-        <w:rPr>
-          <w:rFonts w:eastAsiaTheme="minorEastAsia"/>
-        </w:rPr>
-        <w:t>Beggs</w:t>
-      </w:r>
-      <w:proofErr w:type="spellEnd"/>
-      <w:r>
-        <w:rPr>
-          <w:rFonts w:eastAsiaTheme="minorEastAsia"/>
-        </w:rPr>
-        <w:t xml:space="preserve"> &amp; </w:t>
-      </w:r>
-      <w:proofErr w:type="spellStart"/>
-      <w:r>
-        <w:rPr>
-          <w:rFonts w:eastAsiaTheme="minorEastAsia"/>
-        </w:rPr>
-        <w:t>Graddy</w:t>
-      </w:r>
-      <w:proofErr w:type="spellEnd"/>
-      <w:r>
-        <w:rPr>
-          <w:rFonts w:eastAsiaTheme="minorEastAsia"/>
-        </w:rPr>
-        <w:t xml:space="preserve"> (2009) note, it is extremely difficult to track down multiple sales of the same item</w:t>
+        <w:t>As we discussed earlier and as Beggs &amp; Graddy (2009) note, it is extremely difficult to track down multiple sales of the same item</w:t>
       </w:r>
       <w:r>
         <w:rPr>
@@ -4645,6 +4503,7 @@
         <w:jc w:val="both"/>
         <w:rPr>
           <w:rFonts w:eastAsiaTheme="minorEastAsia"/>
+          <w:color w:val="FF0000"/>
         </w:rPr>
       </w:pPr>
       <w:r>
@@ -4999,8 +4858,16 @@
       <w:r>
         <w:rPr>
           <w:rFonts w:eastAsiaTheme="minorEastAsia"/>
+          <w:color w:val="FF0000"/>
         </w:rPr>
         <w:t xml:space="preserve">. </w:t>
+      </w:r>
+      <w:r>
+        <w:rPr>
+          <w:rFonts w:eastAsiaTheme="minorEastAsia"/>
+          <w:color w:val="FF0000"/>
+        </w:rPr>
+        <w:t>## HOW DO YOU INTERPRET THE IMPACT OF Q ON W_C?</w:t>
       </w:r>
     </w:p>
     <w:p>
@@ -5660,13 +5527,7 @@
         <w:rPr>
           <w:rFonts w:eastAsiaTheme="minorEastAsia"/>
         </w:rPr>
-        <w:t xml:space="preserve">: </w:t>
-      </w:r>
-      <w:r>
-        <w:rPr>
-          <w:rFonts w:eastAsiaTheme="minorEastAsia"/>
-        </w:rPr>
-        <w:t xml:space="preserve">it is preferable to have uniformly substitutable goods rather than a </w:t>
+        <w:t xml:space="preserve">: it is preferable to have uniformly substitutable goods rather than a </w:t>
       </w:r>
       <w:r>
         <w:rPr>
@@ -5680,8 +5541,6 @@
         </w:rPr>
         <w:t xml:space="preserve"> mix of good and bad ones.</w:t>
       </w:r>
-      <w:bookmarkStart w:id="0" w:name="_GoBack"/>
-      <w:bookmarkEnd w:id="0"/>
       <w:r>
         <w:rPr>
           <w:rFonts w:eastAsiaTheme="minorEastAsia"/>
@@ -6552,31 +6411,45 @@
           <w:rFonts w:eastAsiaTheme="minorEastAsia"/>
         </w:rPr>
       </w:pPr>
+    </w:p>
+    <w:p>
+      <w:pPr>
+        <w:spacing w:line="480" w:lineRule="auto"/>
+        <w:jc w:val="both"/>
+        <w:rPr>
+          <w:rFonts w:eastAsiaTheme="minorEastAsia"/>
+        </w:rPr>
+      </w:pPr>
       <w:r>
         <w:rPr>
           <w:rFonts w:eastAsiaTheme="minorEastAsia"/>
         </w:rPr>
         <w:lastRenderedPageBreak/>
-        <w:tab/>
-        <w:t xml:space="preserve">Although </w:t>
-      </w:r>
-      <w:r>
-        <w:rPr>
-          <w:rFonts w:eastAsiaTheme="minorEastAsia"/>
-        </w:rPr>
-        <w:t xml:space="preserve">hedonic </w:t>
-      </w:r>
-      <w:r>
-        <w:rPr>
-          <w:rFonts w:eastAsiaTheme="minorEastAsia"/>
-        </w:rPr>
-        <w:t>features</w:t>
-      </w:r>
-      <w:r>
-        <w:rPr>
-          <w:rFonts w:eastAsiaTheme="minorEastAsia"/>
-        </w:rPr>
-        <w:t xml:space="preserve"> enter into both</w:t>
+        <w:t>The h</w:t>
+      </w:r>
+      <w:r>
+        <w:rPr>
+          <w:rFonts w:eastAsiaTheme="minorEastAsia"/>
+        </w:rPr>
+        <w:t>edonic</w:t>
+      </w:r>
+      <w:r>
+        <w:rPr>
+          <w:rFonts w:eastAsiaTheme="minorEastAsia"/>
+        </w:rPr>
+        <w:t xml:space="preserve"> </w:t>
+      </w:r>
+      <w:r>
+        <w:rPr>
+          <w:rFonts w:eastAsiaTheme="minorEastAsia"/>
+        </w:rPr>
+        <w:t xml:space="preserve">price predictions </w:t>
+      </w:r>
+      <w:r>
+        <w:rPr>
+          <w:rFonts w:eastAsiaTheme="minorEastAsia"/>
+        </w:rPr>
+        <w:t>enter into both</w:t>
       </w:r>
       <m:oMath>
         <m:r>
@@ -6656,19 +6529,7 @@
         <w:rPr>
           <w:rFonts w:eastAsiaTheme="minorEastAsia"/>
         </w:rPr>
-        <w:t xml:space="preserve">, the two measures </w:t>
-      </w:r>
-      <w:r>
-        <w:rPr>
-          <w:rFonts w:eastAsiaTheme="minorEastAsia"/>
-        </w:rPr>
-        <w:t xml:space="preserve">are </w:t>
-      </w:r>
-      <w:r>
-        <w:rPr>
-          <w:rFonts w:eastAsiaTheme="minorEastAsia"/>
-        </w:rPr>
-        <w:t>considerably</w:t>
+        <w:t>,</w:t>
       </w:r>
       <w:r>
         <w:rPr>
@@ -6680,7 +6541,31 @@
         <w:rPr>
           <w:rFonts w:eastAsiaTheme="minorEastAsia"/>
         </w:rPr>
-        <w:t>different because</w:t>
+        <w:t>but the two measures ar</w:t>
+      </w:r>
+      <w:r>
+        <w:rPr>
+          <w:rFonts w:eastAsiaTheme="minorEastAsia"/>
+        </w:rPr>
+        <w:t>e considerably different.</w:t>
+      </w:r>
+      <w:r>
+        <w:rPr>
+          <w:rFonts w:eastAsiaTheme="minorEastAsia"/>
+        </w:rPr>
+        <w:t xml:space="preserve"> </w:t>
+      </w:r>
+      <w:r>
+        <w:rPr>
+          <w:rFonts w:eastAsiaTheme="minorEastAsia"/>
+        </w:rPr>
+        <w:t xml:space="preserve">Hedonic differences are the primary </w:t>
+      </w:r>
+      <w:r>
+        <w:rPr>
+          <w:rFonts w:eastAsiaTheme="minorEastAsia"/>
+        </w:rPr>
+        <w:t>focus of</w:t>
       </w:r>
       <m:oMath>
         <m:r>
@@ -6711,7 +6596,7 @@
               <w:rPr>
                 <w:rFonts w:ascii="Cambria Math" w:eastAsiaTheme="minorEastAsia" w:hAnsi="Cambria Math"/>
               </w:rPr>
-              <m:t>2</m:t>
+              <m:t>1</m:t>
             </m:r>
           </m:sub>
         </m:sSub>
@@ -6720,33 +6605,251 @@
         <w:rPr>
           <w:rFonts w:eastAsiaTheme="minorEastAsia"/>
         </w:rPr>
-        <w:t xml:space="preserve"> includes temporal effects (which do not enter into the hedonic regressions), and </w:t>
-      </w:r>
-      <w:r>
-        <w:rPr>
-          <w:rFonts w:eastAsiaTheme="minorEastAsia"/>
-        </w:rPr>
-        <w:t>focuses</w:t>
-      </w:r>
-      <w:r>
-        <w:rPr>
-          <w:rFonts w:eastAsiaTheme="minorEastAsia"/>
-        </w:rPr>
-        <w:t xml:space="preserve"> for the relative differences in size between works, which are not captured in the individual</w:t>
+        <w:t>,</w:t>
+      </w:r>
+      <w:r>
+        <w:rPr>
+          <w:rFonts w:eastAsiaTheme="minorEastAsia"/>
+        </w:rPr>
+        <w:t xml:space="preserve"> while for</w:t>
       </w:r>
       <m:oMath>
         <m:r>
           <w:rPr>
             <w:rFonts w:ascii="Cambria Math" w:eastAsiaTheme="minorEastAsia" w:hAnsi="Cambria Math"/>
           </w:rPr>
-          <m:t xml:space="preserve"> π</m:t>
-        </m:r>
+          <m:t xml:space="preserve"> </m:t>
+        </m:r>
+        <m:sSub>
+          <m:sSubPr>
+            <m:ctrlPr>
+              <w:rPr>
+                <w:rFonts w:ascii="Cambria Math" w:eastAsiaTheme="minorEastAsia" w:hAnsi="Cambria Math"/>
+                <w:i/>
+              </w:rPr>
+            </m:ctrlPr>
+          </m:sSubPr>
+          <m:e>
+            <m:r>
+              <w:rPr>
+                <w:rFonts w:ascii="Cambria Math" w:eastAsiaTheme="minorEastAsia" w:hAnsi="Cambria Math"/>
+              </w:rPr>
+              <m:t>Q</m:t>
+            </m:r>
+          </m:e>
+          <m:sub>
+            <m:r>
+              <w:rPr>
+                <w:rFonts w:ascii="Cambria Math" w:eastAsiaTheme="minorEastAsia" w:hAnsi="Cambria Math"/>
+              </w:rPr>
+              <m:t>2</m:t>
+            </m:r>
+          </m:sub>
+        </m:sSub>
       </m:oMath>
       <w:r>
         <w:rPr>
           <w:rFonts w:eastAsiaTheme="minorEastAsia"/>
         </w:rPr>
-        <w:t xml:space="preserve"> terms.</w:t>
+        <w:t xml:space="preserve"> they only serve the implicit purpose of scaling size.</w:t>
+      </w:r>
+      <w:r>
+        <w:rPr>
+          <w:rFonts w:eastAsiaTheme="minorEastAsia"/>
+        </w:rPr>
+        <w:t xml:space="preserve"> The measure</w:t>
+      </w:r>
+      <m:oMath>
+        <m:r>
+          <w:rPr>
+            <w:rFonts w:ascii="Cambria Math" w:eastAsiaTheme="minorEastAsia" w:hAnsi="Cambria Math"/>
+          </w:rPr>
+          <m:t xml:space="preserve"> </m:t>
+        </m:r>
+        <m:sSub>
+          <m:sSubPr>
+            <m:ctrlPr>
+              <w:rPr>
+                <w:rFonts w:ascii="Cambria Math" w:eastAsiaTheme="minorEastAsia" w:hAnsi="Cambria Math"/>
+                <w:i/>
+              </w:rPr>
+            </m:ctrlPr>
+          </m:sSubPr>
+          <m:e>
+            <m:r>
+              <w:rPr>
+                <w:rFonts w:ascii="Cambria Math" w:eastAsiaTheme="minorEastAsia" w:hAnsi="Cambria Math"/>
+              </w:rPr>
+              <m:t>Q</m:t>
+            </m:r>
+          </m:e>
+          <m:sub>
+            <m:r>
+              <w:rPr>
+                <w:rFonts w:ascii="Cambria Math" w:eastAsiaTheme="minorEastAsia" w:hAnsi="Cambria Math"/>
+              </w:rPr>
+              <m:t>2</m:t>
+            </m:r>
+          </m:sub>
+        </m:sSub>
+        <m:r>
+          <w:rPr>
+            <w:rFonts w:ascii="Cambria Math" w:eastAsiaTheme="minorEastAsia" w:hAnsi="Cambria Math"/>
+          </w:rPr>
+          <m:t xml:space="preserve"> </m:t>
+        </m:r>
+      </m:oMath>
+      <w:r>
+        <w:rPr>
+          <w:rFonts w:eastAsiaTheme="minorEastAsia"/>
+        </w:rPr>
+        <w:t>also includes temporal</w:t>
+      </w:r>
+      <w:r>
+        <w:rPr>
+          <w:rFonts w:eastAsiaTheme="minorEastAsia"/>
+        </w:rPr>
+        <w:t xml:space="preserve"> differences, which do not explicitly </w:t>
+      </w:r>
+      <w:r>
+        <w:rPr>
+          <w:rFonts w:eastAsiaTheme="minorEastAsia"/>
+        </w:rPr>
+        <w:t xml:space="preserve">enter into the hedonic regressions. </w:t>
+      </w:r>
+      <w:r>
+        <w:rPr>
+          <w:rFonts w:eastAsiaTheme="minorEastAsia"/>
+        </w:rPr>
+        <w:t>Hence, we may consider</w:t>
+      </w:r>
+      <m:oMath>
+        <m:r>
+          <w:rPr>
+            <w:rFonts w:ascii="Cambria Math" w:eastAsiaTheme="minorEastAsia" w:hAnsi="Cambria Math"/>
+          </w:rPr>
+          <m:t xml:space="preserve"> </m:t>
+        </m:r>
+        <m:sSub>
+          <m:sSubPr>
+            <m:ctrlPr>
+              <w:rPr>
+                <w:rFonts w:ascii="Cambria Math" w:eastAsiaTheme="minorEastAsia" w:hAnsi="Cambria Math"/>
+                <w:i/>
+              </w:rPr>
+            </m:ctrlPr>
+          </m:sSubPr>
+          <m:e>
+            <m:r>
+              <w:rPr>
+                <w:rFonts w:ascii="Cambria Math" w:eastAsiaTheme="minorEastAsia" w:hAnsi="Cambria Math"/>
+              </w:rPr>
+              <m:t>Q</m:t>
+            </m:r>
+          </m:e>
+          <m:sub>
+            <m:r>
+              <w:rPr>
+                <w:rFonts w:ascii="Cambria Math" w:eastAsiaTheme="minorEastAsia" w:hAnsi="Cambria Math"/>
+              </w:rPr>
+              <m:t>1</m:t>
+            </m:r>
+          </m:sub>
+        </m:sSub>
+      </m:oMath>
+      <w:r>
+        <w:rPr>
+          <w:rFonts w:eastAsiaTheme="minorEastAsia"/>
+        </w:rPr>
+        <w:t xml:space="preserve"> a</w:t>
+      </w:r>
+      <w:r>
+        <w:rPr>
+          <w:rFonts w:eastAsiaTheme="minorEastAsia"/>
+        </w:rPr>
+        <w:t xml:space="preserve"> </w:t>
+      </w:r>
+      <w:r>
+        <w:rPr>
+          <w:rFonts w:eastAsiaTheme="minorEastAsia"/>
+        </w:rPr>
+        <w:t xml:space="preserve">very </w:t>
+      </w:r>
+      <w:r>
+        <w:rPr>
+          <w:rFonts w:eastAsiaTheme="minorEastAsia"/>
+        </w:rPr>
+        <w:t>broad</w:t>
+      </w:r>
+      <w:r>
+        <w:rPr>
+          <w:rFonts w:eastAsiaTheme="minorEastAsia"/>
+        </w:rPr>
+        <w:t xml:space="preserve"> measure of hedonic similarity, while</w:t>
+      </w:r>
+      <m:oMath>
+        <m:r>
+          <w:rPr>
+            <w:rFonts w:ascii="Cambria Math" w:eastAsiaTheme="minorEastAsia" w:hAnsi="Cambria Math"/>
+          </w:rPr>
+          <m:t xml:space="preserve"> </m:t>
+        </m:r>
+        <m:sSub>
+          <m:sSubPr>
+            <m:ctrlPr>
+              <w:rPr>
+                <w:rFonts w:ascii="Cambria Math" w:eastAsiaTheme="minorEastAsia" w:hAnsi="Cambria Math"/>
+                <w:i/>
+              </w:rPr>
+            </m:ctrlPr>
+          </m:sSubPr>
+          <m:e>
+            <m:r>
+              <w:rPr>
+                <w:rFonts w:ascii="Cambria Math" w:eastAsiaTheme="minorEastAsia" w:hAnsi="Cambria Math"/>
+              </w:rPr>
+              <m:t>Q</m:t>
+            </m:r>
+          </m:e>
+          <m:sub>
+            <m:r>
+              <w:rPr>
+                <w:rFonts w:ascii="Cambria Math" w:eastAsiaTheme="minorEastAsia" w:hAnsi="Cambria Math"/>
+              </w:rPr>
+              <m:t>2</m:t>
+            </m:r>
+          </m:sub>
+        </m:sSub>
+      </m:oMath>
+      <w:r>
+        <w:rPr>
+          <w:rFonts w:eastAsiaTheme="minorEastAsia"/>
+        </w:rPr>
+        <w:t xml:space="preserve"> is a </w:t>
+      </w:r>
+      <w:r>
+        <w:rPr>
+          <w:rFonts w:eastAsiaTheme="minorEastAsia"/>
+        </w:rPr>
+        <w:t xml:space="preserve">narrower measure </w:t>
+      </w:r>
+      <w:r>
+        <w:rPr>
+          <w:rFonts w:eastAsiaTheme="minorEastAsia"/>
+        </w:rPr>
+        <w:t>formulated from domain knowl</w:t>
+      </w:r>
+      <w:r>
+        <w:rPr>
+          <w:rFonts w:eastAsiaTheme="minorEastAsia"/>
+        </w:rPr>
+        <w:t>edge</w:t>
+      </w:r>
+      <w:r>
+        <w:rPr>
+          <w:rFonts w:eastAsiaTheme="minorEastAsia"/>
+        </w:rPr>
+        <w:t>.</w:t>
       </w:r>
       <w:r>
         <w:rPr>
@@ -6764,67 +6867,27 @@
         <w:rPr>
           <w:rFonts w:eastAsiaTheme="minorEastAsia"/>
         </w:rPr>
-        <w:t xml:space="preserve"> </w:t>
-      </w:r>
-      <w:r>
-        <w:rPr>
-          <w:rFonts w:eastAsiaTheme="minorEastAsia"/>
-        </w:rPr>
-        <w:t xml:space="preserve">that </w:t>
-      </w:r>
-      <w:r>
-        <w:rPr>
-          <w:rFonts w:eastAsiaTheme="minorEastAsia"/>
-        </w:rPr>
-        <w:t>t</w:t>
-      </w:r>
-      <w:r>
-        <w:rPr>
-          <w:rFonts w:eastAsiaTheme="minorEastAsia"/>
-        </w:rPr>
-        <w:t>hese</w:t>
-      </w:r>
-      <w:r>
-        <w:rPr>
-          <w:rFonts w:eastAsiaTheme="minorEastAsia"/>
-        </w:rPr>
-        <w:t xml:space="preserve"> two </w:t>
-      </w:r>
-      <w:r>
-        <w:rPr>
-          <w:rFonts w:eastAsiaTheme="minorEastAsia"/>
-        </w:rPr>
-        <w:t xml:space="preserve">diverse </w:t>
-      </w:r>
-      <w:r>
-        <w:rPr>
-          <w:rFonts w:eastAsiaTheme="minorEastAsia"/>
-        </w:rPr>
-        <w:t xml:space="preserve">measures </w:t>
-      </w:r>
-      <w:r>
-        <w:rPr>
-          <w:rFonts w:eastAsiaTheme="minorEastAsia"/>
-        </w:rPr>
-        <w:t>yield relatively similar</w:t>
-      </w:r>
-      <w:r>
-        <w:rPr>
-          <w:rFonts w:eastAsiaTheme="minorEastAsia"/>
-        </w:rPr>
-        <w:t xml:space="preserve"> </w:t>
-      </w:r>
-      <w:r>
-        <w:rPr>
-          <w:rFonts w:eastAsiaTheme="minorEastAsia"/>
-        </w:rPr>
-        <w:t xml:space="preserve">evidence </w:t>
-      </w:r>
-      <w:r>
-        <w:rPr>
-          <w:rFonts w:eastAsiaTheme="minorEastAsia"/>
-        </w:rPr>
-        <w:t xml:space="preserve">of anchoring effects. We show this </w:t>
+        <w:t xml:space="preserve"> that these two divergent measures yield </w:t>
+      </w:r>
+      <w:r>
+        <w:rPr>
+          <w:rFonts w:eastAsiaTheme="minorEastAsia"/>
+        </w:rPr>
+        <w:t xml:space="preserve">similar evidence of anchoring </w:t>
+      </w:r>
+      <w:r>
+        <w:rPr>
+          <w:rFonts w:eastAsiaTheme="minorEastAsia"/>
+        </w:rPr>
+        <w:t xml:space="preserve">effects. </w:t>
+      </w:r>
+      <w:bookmarkStart w:id="0" w:name="_GoBack"/>
+      <w:bookmarkEnd w:id="0"/>
+      <w:r>
+        <w:rPr>
+          <w:rFonts w:eastAsiaTheme="minorEastAsia"/>
+        </w:rPr>
+        <w:t xml:space="preserve">We show this </w:t>
       </w:r>
       <w:r>
         <w:rPr>
@@ -6966,59 +7029,13 @@
       <w:r>
         <w:t xml:space="preserve"> </w:t>
       </w:r>
-      <w:proofErr w:type="spellStart"/>
       <w:r>
         <w:rPr>
           <w:rFonts w:ascii="Arial" w:hAnsi="Arial" w:cs="Arial"/>
           <w:color w:val="222222"/>
           <w:shd w:val="clear" w:color="auto" w:fill="FFFFFF"/>
         </w:rPr>
-        <w:t>Costanigro</w:t>
-      </w:r>
-      <w:proofErr w:type="spellEnd"/>
-      <w:r>
-        <w:rPr>
-          <w:rFonts w:ascii="Arial" w:hAnsi="Arial" w:cs="Arial"/>
-          <w:color w:val="222222"/>
-          <w:shd w:val="clear" w:color="auto" w:fill="FFFFFF"/>
-        </w:rPr>
-        <w:t xml:space="preserve">, Marco, Jill J. </w:t>
-      </w:r>
-      <w:proofErr w:type="spellStart"/>
-      <w:r>
-        <w:rPr>
-          <w:rFonts w:ascii="Arial" w:hAnsi="Arial" w:cs="Arial"/>
-          <w:color w:val="222222"/>
-          <w:shd w:val="clear" w:color="auto" w:fill="FFFFFF"/>
-        </w:rPr>
-        <w:t>McCluskey</w:t>
-      </w:r>
-      <w:proofErr w:type="spellEnd"/>
-      <w:r>
-        <w:rPr>
-          <w:rFonts w:ascii="Arial" w:hAnsi="Arial" w:cs="Arial"/>
-          <w:color w:val="222222"/>
-          <w:shd w:val="clear" w:color="auto" w:fill="FFFFFF"/>
-        </w:rPr>
-        <w:t xml:space="preserve">, and Ron C. </w:t>
-      </w:r>
-      <w:proofErr w:type="spellStart"/>
-      <w:r>
-        <w:rPr>
-          <w:rFonts w:ascii="Arial" w:hAnsi="Arial" w:cs="Arial"/>
-          <w:color w:val="222222"/>
-          <w:shd w:val="clear" w:color="auto" w:fill="FFFFFF"/>
-        </w:rPr>
-        <w:t>Mittelhammer</w:t>
-      </w:r>
-      <w:proofErr w:type="spellEnd"/>
-      <w:r>
-        <w:rPr>
-          <w:rFonts w:ascii="Arial" w:hAnsi="Arial" w:cs="Arial"/>
-          <w:color w:val="222222"/>
-          <w:shd w:val="clear" w:color="auto" w:fill="FFFFFF"/>
-        </w:rPr>
-        <w:t>. "Segmenting the wine market based on price: hedonic regression when different prices mean different products."</w:t>
+        <w:t>Costanigro, Marco, Jill J. McCluskey, and Ron C. Mittelhammer. "Segmenting the wine market based on price: hedonic regression when different prices mean different products."</w:t>
       </w:r>
       <w:r>
         <w:rPr>
@@ -7062,21 +7079,8 @@
         <w:footnoteRef/>
       </w:r>
       <w:r>
-        <w:t xml:space="preserve"> The data here consists of all sale observations that correspond to the set of paintings that have been resold multiple times. </w:t>
-      </w:r>
-      <w:proofErr w:type="spellStart"/>
-      <w:r>
-        <w:t>Beggs</w:t>
-      </w:r>
-      <w:proofErr w:type="spellEnd"/>
-      <w:r>
-        <w:t xml:space="preserve"> &amp; </w:t>
-      </w:r>
-      <w:proofErr w:type="spellStart"/>
-      <w:r>
-        <w:t>Graddy</w:t>
-      </w:r>
-      <w:proofErr w:type="spellEnd"/>
+        <w:t xml:space="preserve"> The data here consists of all sale observations that correspond to the set of paintings that have been resold multiple times. Beggs &amp; Graddy</w:t>
+      </w:r>
       <w:r>
         <w:rPr>
           <w:rFonts w:eastAsiaTheme="minorEastAsia"/>

</xml_diff>